<commit_message>
dd# with '#' will be ignored, and an empty message aborts the commit.
</commit_message>
<xml_diff>
--- a/程序员客栈项目/因卓科技教育平台/因卓教育阶段二/因卓教育项目原型说明文档(一).docx
+++ b/程序员客栈项目/因卓科技教育平台/因卓教育阶段二/因卓教育项目原型说明文档(一).docx
@@ -1924,8 +1924,6 @@
         </w:rPr>
         <w:t>）</w:t>
       </w:r>
-      <w:bookmarkStart w:id="0" w:name="_GoBack"/>
-      <w:bookmarkEnd w:id="0"/>
     </w:p>
     <w:p>
       <w:pPr>
@@ -2794,6 +2792,900 @@
     </w:p>
     <w:p>
       <w:pPr>
+        <w:pStyle w:val="ListParagraph"/>
+        <w:numPr>
+          <w:ilvl w:val="0"/>
+          <w:numId w:val="5"/>
+        </w:numPr>
+        <w:ind w:firstLineChars="0"/>
+      </w:pPr>
+      <w:r>
+        <w:rPr>
+          <w:rFonts w:hint="eastAsia"/>
+        </w:rPr>
+        <w:t>模块</w:t>
+      </w:r>
+      <w:r>
+        <w:t>主页</w:t>
+      </w:r>
+    </w:p>
+    <w:p>
+      <w:pPr>
+        <w:pStyle w:val="ListParagraph"/>
+        <w:numPr>
+          <w:ilvl w:val="0"/>
+          <w:numId w:val="5"/>
+        </w:numPr>
+        <w:ind w:firstLineChars="0"/>
+      </w:pPr>
+      <w:r>
+        <w:rPr>
+          <w:rFonts w:hint="eastAsia"/>
+        </w:rPr>
+        <w:t>精确查询</w:t>
+      </w:r>
+    </w:p>
+    <w:p>
+      <w:pPr>
+        <w:pStyle w:val="ListParagraph"/>
+        <w:numPr>
+          <w:ilvl w:val="0"/>
+          <w:numId w:val="5"/>
+        </w:numPr>
+        <w:ind w:firstLineChars="0"/>
+      </w:pPr>
+      <w:r>
+        <w:rPr>
+          <w:rFonts w:hint="eastAsia"/>
+        </w:rPr>
+        <w:t>阅卷</w:t>
+      </w:r>
+      <w:r>
+        <w:t>设置</w:t>
+      </w:r>
+    </w:p>
+    <w:p>
+      <w:pPr>
+        <w:pStyle w:val="ListParagraph"/>
+        <w:ind w:left="420" w:firstLineChars="0" w:firstLine="0"/>
+      </w:pPr>
+      <w:r>
+        <w:rPr>
+          <w:rFonts w:hint="eastAsia"/>
+          <w:b/>
+          <w:color w:val="FF0000"/>
+        </w:rPr>
+        <w:t>注意</w:t>
+      </w:r>
+      <w:r>
+        <w:rPr>
+          <w:b/>
+          <w:color w:val="FF0000"/>
+        </w:rPr>
+        <w:t>：</w:t>
+      </w:r>
+      <w:r>
+        <w:rPr>
+          <w:rFonts w:hint="eastAsia"/>
+        </w:rPr>
+        <w:t>这里</w:t>
+      </w:r>
+      <w:r>
+        <w:t>是一个弹框</w:t>
+      </w:r>
+      <w:r>
+        <w:rPr>
+          <w:rFonts w:hint="eastAsia"/>
+        </w:rPr>
+        <w:t>，</w:t>
+      </w:r>
+      <w:r>
+        <w:t>该页面内包含</w:t>
+      </w:r>
+    </w:p>
+    <w:p>
+      <w:pPr>
+        <w:pStyle w:val="ListParagraph"/>
+        <w:numPr>
+          <w:ilvl w:val="0"/>
+          <w:numId w:val="3"/>
+        </w:numPr>
+        <w:ind w:firstLineChars="0"/>
+      </w:pPr>
+      <w:proofErr w:type="gramStart"/>
+      <w:r>
+        <w:rPr>
+          <w:rFonts w:hint="eastAsia"/>
+        </w:rPr>
+        <w:t>评卷员</w:t>
+      </w:r>
+      <w:proofErr w:type="gramEnd"/>
+      <w:r>
+        <w:t>的设置</w:t>
+      </w:r>
+      <w:r>
+        <w:rPr>
+          <w:rFonts w:hint="eastAsia"/>
+        </w:rPr>
+        <w:t>，</w:t>
+      </w:r>
+      <w:r>
+        <w:t>点击编辑弹出小的窗口</w:t>
+      </w:r>
+      <w:r>
+        <w:rPr>
+          <w:rFonts w:hint="eastAsia"/>
+        </w:rPr>
+        <w:t>。</w:t>
+      </w:r>
+    </w:p>
+    <w:p>
+      <w:pPr>
+        <w:pStyle w:val="ListParagraph"/>
+        <w:ind w:left="780" w:firstLineChars="0" w:firstLine="0"/>
+        <w:rPr>
+          <w:rFonts w:hint="eastAsia"/>
+        </w:rPr>
+      </w:pPr>
+      <w:r>
+        <w:rPr>
+          <w:noProof/>
+        </w:rPr>
+        <w:drawing>
+          <wp:inline distT="0" distB="0" distL="0" distR="0" wp14:anchorId="4F4023B7" wp14:editId="64101651">
+            <wp:extent cx="1569720" cy="219114"/>
+            <wp:effectExtent l="0" t="0" r="0" b="9525"/>
+            <wp:docPr id="10" name="Picture 10"/>
+            <wp:cNvGraphicFramePr>
+              <a:graphicFrameLocks xmlns:a="http://schemas.openxmlformats.org/drawingml/2006/main" noChangeAspect="1"/>
+            </wp:cNvGraphicFramePr>
+            <a:graphic xmlns:a="http://schemas.openxmlformats.org/drawingml/2006/main">
+              <a:graphicData uri="http://schemas.openxmlformats.org/drawingml/2006/picture">
+                <pic:pic xmlns:pic="http://schemas.openxmlformats.org/drawingml/2006/picture">
+                  <pic:nvPicPr>
+                    <pic:cNvPr id="1" name=""/>
+                    <pic:cNvPicPr/>
+                  </pic:nvPicPr>
+                  <pic:blipFill>
+                    <a:blip r:embed="rId15"/>
+                    <a:stretch>
+                      <a:fillRect/>
+                    </a:stretch>
+                  </pic:blipFill>
+                  <pic:spPr>
+                    <a:xfrm>
+                      <a:off x="0" y="0"/>
+                      <a:ext cx="1602042" cy="223626"/>
+                    </a:xfrm>
+                    <a:prstGeom prst="rect">
+                      <a:avLst/>
+                    </a:prstGeom>
+                  </pic:spPr>
+                </pic:pic>
+              </a:graphicData>
+            </a:graphic>
+          </wp:inline>
+        </w:drawing>
+      </w:r>
+    </w:p>
+    <w:p>
+      <w:pPr>
+        <w:pStyle w:val="ListParagraph"/>
+        <w:numPr>
+          <w:ilvl w:val="0"/>
+          <w:numId w:val="3"/>
+        </w:numPr>
+        <w:ind w:firstLineChars="0"/>
+      </w:pPr>
+      <w:r>
+        <w:rPr>
+          <w:rFonts w:hint="eastAsia"/>
+        </w:rPr>
+        <w:t>设置</w:t>
+      </w:r>
+      <w:r>
+        <w:t>评分</w:t>
+      </w:r>
+      <w:r>
+        <w:rPr>
+          <w:rFonts w:hint="eastAsia"/>
+        </w:rPr>
+        <w:t>模式</w:t>
+      </w:r>
+    </w:p>
+    <w:p>
+      <w:pPr>
+        <w:pStyle w:val="ListParagraph"/>
+        <w:ind w:left="780" w:firstLineChars="0" w:firstLine="0"/>
+      </w:pPr>
+      <w:r>
+        <w:rPr>
+          <w:noProof/>
+        </w:rPr>
+        <w:drawing>
+          <wp:inline distT="0" distB="0" distL="0" distR="0" wp14:anchorId="6A42C70F" wp14:editId="1A0992E4">
+            <wp:extent cx="3583903" cy="381000"/>
+            <wp:effectExtent l="0" t="0" r="0" b="0"/>
+            <wp:docPr id="11" name="Picture 11"/>
+            <wp:cNvGraphicFramePr>
+              <a:graphicFrameLocks xmlns:a="http://schemas.openxmlformats.org/drawingml/2006/main" noChangeAspect="1"/>
+            </wp:cNvGraphicFramePr>
+            <a:graphic xmlns:a="http://schemas.openxmlformats.org/drawingml/2006/main">
+              <a:graphicData uri="http://schemas.openxmlformats.org/drawingml/2006/picture">
+                <pic:pic xmlns:pic="http://schemas.openxmlformats.org/drawingml/2006/picture">
+                  <pic:nvPicPr>
+                    <pic:cNvPr id="1" name=""/>
+                    <pic:cNvPicPr/>
+                  </pic:nvPicPr>
+                  <pic:blipFill>
+                    <a:blip r:embed="rId16"/>
+                    <a:stretch>
+                      <a:fillRect/>
+                    </a:stretch>
+                  </pic:blipFill>
+                  <pic:spPr>
+                    <a:xfrm>
+                      <a:off x="0" y="0"/>
+                      <a:ext cx="3595862" cy="382271"/>
+                    </a:xfrm>
+                    <a:prstGeom prst="rect">
+                      <a:avLst/>
+                    </a:prstGeom>
+                  </pic:spPr>
+                </pic:pic>
+              </a:graphicData>
+            </a:graphic>
+          </wp:inline>
+        </w:drawing>
+      </w:r>
+    </w:p>
+    <w:p>
+      <w:pPr>
+        <w:pStyle w:val="ListParagraph"/>
+        <w:ind w:left="780" w:firstLineChars="0" w:firstLine="0"/>
+      </w:pPr>
+      <w:r>
+        <w:rPr>
+          <w:rFonts w:hint="eastAsia"/>
+        </w:rPr>
+        <w:t>点击</w:t>
+      </w:r>
+      <w:r>
+        <w:t>题号，弹出小的</w:t>
+      </w:r>
+      <w:r>
+        <w:rPr>
+          <w:rFonts w:hint="eastAsia"/>
+        </w:rPr>
+        <w:t>窗口</w:t>
+      </w:r>
+      <w:r>
+        <w:t>设置题号范围</w:t>
+      </w:r>
+    </w:p>
+    <w:p>
+      <w:pPr>
+        <w:pStyle w:val="ListParagraph"/>
+        <w:ind w:left="780" w:firstLineChars="0" w:firstLine="0"/>
+      </w:pPr>
+      <w:r>
+        <w:rPr>
+          <w:rFonts w:hint="eastAsia"/>
+        </w:rPr>
+        <w:t>点击</w:t>
+      </w:r>
+      <w:r>
+        <w:t>分配</w:t>
+      </w:r>
+      <w:r>
+        <w:rPr>
+          <w:rFonts w:hint="eastAsia"/>
+        </w:rPr>
+        <w:t>评卷员</w:t>
+      </w:r>
+      <w:r>
+        <w:t>，弹出</w:t>
+      </w:r>
+      <w:r>
+        <w:rPr>
+          <w:rFonts w:hint="eastAsia"/>
+        </w:rPr>
+        <w:t>窗口</w:t>
+      </w:r>
+      <w:r>
+        <w:t>设置评卷员</w:t>
+      </w:r>
+    </w:p>
+    <w:p>
+      <w:pPr>
+        <w:pStyle w:val="ListParagraph"/>
+        <w:numPr>
+          <w:ilvl w:val="0"/>
+          <w:numId w:val="5"/>
+        </w:numPr>
+        <w:ind w:firstLineChars="0"/>
+      </w:pPr>
+      <w:r>
+        <w:rPr>
+          <w:rFonts w:hint="eastAsia"/>
+        </w:rPr>
+        <w:t>开始</w:t>
+      </w:r>
+      <w:r>
+        <w:t>扫描</w:t>
+      </w:r>
+    </w:p>
+    <w:p>
+      <w:pPr>
+        <w:pStyle w:val="ListParagraph"/>
+        <w:ind w:left="420" w:firstLineChars="0" w:firstLine="0"/>
+        <w:rPr>
+          <w:rFonts w:hint="eastAsia"/>
+        </w:rPr>
+      </w:pPr>
+      <w:r>
+        <w:rPr>
+          <w:rFonts w:hint="eastAsia"/>
+          <w:b/>
+          <w:color w:val="FF0000"/>
+        </w:rPr>
+        <w:t>注意</w:t>
+      </w:r>
+      <w:r>
+        <w:rPr>
+          <w:b/>
+          <w:color w:val="FF0000"/>
+        </w:rPr>
+        <w:t>：</w:t>
+      </w:r>
+      <w:r>
+        <w:rPr>
+          <w:rFonts w:hint="eastAsia"/>
+        </w:rPr>
+        <w:t>这里</w:t>
+      </w:r>
+      <w:r>
+        <w:t>是一个弹框</w:t>
+      </w:r>
+    </w:p>
+    <w:p>
+      <w:pPr>
+        <w:pStyle w:val="ListParagraph"/>
+        <w:numPr>
+          <w:ilvl w:val="0"/>
+          <w:numId w:val="5"/>
+        </w:numPr>
+        <w:ind w:firstLineChars="0"/>
+        <w:rPr>
+          <w:rFonts w:hint="eastAsia"/>
+        </w:rPr>
+      </w:pPr>
+      <w:r>
+        <w:rPr>
+          <w:rFonts w:hint="eastAsia"/>
+        </w:rPr>
+        <w:t>开始</w:t>
+      </w:r>
+      <w:r>
+        <w:t>扫描</w:t>
+      </w:r>
+      <w:r>
+        <w:rPr>
+          <w:rFonts w:hint="eastAsia"/>
+        </w:rPr>
+        <w:t xml:space="preserve"> </w:t>
+      </w:r>
+      <w:r>
+        <w:rPr>
+          <w:rFonts w:hint="eastAsia"/>
+          <w:b/>
+          <w:color w:val="92D050"/>
+        </w:rPr>
+        <w:t>&gt;</w:t>
+      </w:r>
+      <w:r>
+        <w:rPr>
+          <w:b/>
+          <w:color w:val="92D050"/>
+        </w:rPr>
+        <w:t xml:space="preserve"> </w:t>
+      </w:r>
+      <w:r>
+        <w:rPr>
+          <w:rFonts w:hint="eastAsia"/>
+        </w:rPr>
+        <w:t>开始</w:t>
+      </w:r>
+      <w:r>
+        <w:rPr>
+          <w:rFonts w:hint="eastAsia"/>
+        </w:rPr>
+        <w:t>扫描</w:t>
+      </w:r>
+    </w:p>
+    <w:p>
+      <w:pPr>
+        <w:pStyle w:val="ListParagraph"/>
+        <w:numPr>
+          <w:ilvl w:val="0"/>
+          <w:numId w:val="5"/>
+        </w:numPr>
+        <w:ind w:firstLineChars="0"/>
+      </w:pPr>
+      <w:bookmarkStart w:id="0" w:name="OLE_LINK1"/>
+      <w:bookmarkStart w:id="1" w:name="OLE_LINK2"/>
+      <w:bookmarkStart w:id="2" w:name="OLE_LINK3"/>
+      <w:r>
+        <w:rPr>
+          <w:rFonts w:hint="eastAsia"/>
+        </w:rPr>
+        <w:t>开始</w:t>
+      </w:r>
+      <w:r>
+        <w:t>扫描</w:t>
+      </w:r>
+      <w:r>
+        <w:rPr>
+          <w:rFonts w:hint="eastAsia"/>
+        </w:rPr>
+        <w:t xml:space="preserve"> </w:t>
+      </w:r>
+      <w:r>
+        <w:rPr>
+          <w:rFonts w:hint="eastAsia"/>
+          <w:b/>
+          <w:color w:val="92D050"/>
+        </w:rPr>
+        <w:t>&gt;</w:t>
+      </w:r>
+      <w:r>
+        <w:rPr>
+          <w:b/>
+          <w:color w:val="92D050"/>
+        </w:rPr>
+        <w:t xml:space="preserve"> </w:t>
+      </w:r>
+      <w:r>
+        <w:rPr>
+          <w:rFonts w:hint="eastAsia"/>
+        </w:rPr>
+        <w:t>开始</w:t>
+      </w:r>
+      <w:r>
+        <w:rPr>
+          <w:rFonts w:hint="eastAsia"/>
+        </w:rPr>
+        <w:t>扫描</w:t>
+      </w:r>
+      <w:r>
+        <w:rPr>
+          <w:rFonts w:hint="eastAsia"/>
+        </w:rPr>
+        <w:t xml:space="preserve"> </w:t>
+      </w:r>
+      <w:r>
+        <w:rPr>
+          <w:rFonts w:hint="eastAsia"/>
+          <w:b/>
+          <w:color w:val="92D050"/>
+        </w:rPr>
+        <w:t>&gt;</w:t>
+      </w:r>
+      <w:r>
+        <w:rPr>
+          <w:b/>
+          <w:color w:val="92D050"/>
+        </w:rPr>
+        <w:t xml:space="preserve"> </w:t>
+      </w:r>
+      <w:r>
+        <w:rPr>
+          <w:rFonts w:hint="eastAsia"/>
+        </w:rPr>
+        <w:t>校对</w:t>
+      </w:r>
+      <w:r>
+        <w:t>数据</w:t>
+      </w:r>
+      <w:bookmarkEnd w:id="0"/>
+      <w:bookmarkEnd w:id="1"/>
+      <w:bookmarkEnd w:id="2"/>
+    </w:p>
+    <w:p>
+      <w:pPr>
+        <w:pStyle w:val="ListParagraph"/>
+        <w:ind w:left="420" w:firstLineChars="0" w:firstLine="0"/>
+      </w:pPr>
+      <w:r>
+        <w:rPr>
+          <w:rFonts w:hint="eastAsia"/>
+        </w:rPr>
+        <w:t>点击</w:t>
+      </w:r>
+      <w:r>
+        <w:t>（</w:t>
+      </w:r>
+      <w:r>
+        <w:rPr>
+          <w:rFonts w:hint="eastAsia"/>
+        </w:rPr>
+        <w:t xml:space="preserve">5. </w:t>
+      </w:r>
+      <w:r>
+        <w:rPr>
+          <w:rFonts w:hint="eastAsia"/>
+        </w:rPr>
+        <w:t>开始</w:t>
+      </w:r>
+      <w:r>
+        <w:t>扫描</w:t>
+      </w:r>
+      <w:r>
+        <w:rPr>
+          <w:rFonts w:hint="eastAsia"/>
+        </w:rPr>
+        <w:t xml:space="preserve"> </w:t>
+      </w:r>
+      <w:r>
+        <w:rPr>
+          <w:rFonts w:hint="eastAsia"/>
+          <w:b/>
+          <w:color w:val="92D050"/>
+        </w:rPr>
+        <w:t>&gt;</w:t>
+      </w:r>
+      <w:r>
+        <w:rPr>
+          <w:b/>
+          <w:color w:val="92D050"/>
+        </w:rPr>
+        <w:t xml:space="preserve"> </w:t>
+      </w:r>
+      <w:r>
+        <w:rPr>
+          <w:rFonts w:hint="eastAsia"/>
+        </w:rPr>
+        <w:t>开始</w:t>
+      </w:r>
+      <w:r>
+        <w:rPr>
+          <w:rFonts w:hint="eastAsia"/>
+        </w:rPr>
+        <w:t>扫描</w:t>
+      </w:r>
+      <w:r>
+        <w:t>）</w:t>
+      </w:r>
+      <w:r>
+        <w:rPr>
+          <w:rFonts w:hint="eastAsia"/>
+        </w:rPr>
+        <w:t>页面</w:t>
+      </w:r>
+      <w:r>
+        <w:t>里面的</w:t>
+      </w:r>
+      <w:r>
+        <w:rPr>
+          <w:rFonts w:hint="eastAsia"/>
+        </w:rPr>
+        <w:t>处理</w:t>
+      </w:r>
+      <w:r>
+        <w:t>异常</w:t>
+      </w:r>
+      <w:r>
+        <w:rPr>
+          <w:rFonts w:hint="eastAsia"/>
+        </w:rPr>
+        <w:t>/</w:t>
+      </w:r>
+      <w:r>
+        <w:rPr>
+          <w:rFonts w:hint="eastAsia"/>
+        </w:rPr>
+        <w:t>查看</w:t>
+      </w:r>
+      <w:r>
+        <w:t>结果</w:t>
+      </w:r>
+      <w:r>
+        <w:rPr>
+          <w:rFonts w:hint="eastAsia"/>
+        </w:rPr>
+        <w:t>也是</w:t>
+      </w:r>
+      <w:r>
+        <w:t>切换到这个页面</w:t>
+      </w:r>
+    </w:p>
+    <w:p>
+      <w:pPr>
+        <w:pStyle w:val="ListParagraph"/>
+        <w:ind w:left="420" w:firstLineChars="0" w:firstLine="0"/>
+        <w:rPr>
+          <w:b/>
+          <w:color w:val="FF0000"/>
+        </w:rPr>
+      </w:pPr>
+      <w:r>
+        <w:rPr>
+          <w:rFonts w:hint="eastAsia"/>
+          <w:b/>
+          <w:color w:val="FF0000"/>
+        </w:rPr>
+        <w:t>注意</w:t>
+      </w:r>
+      <w:r>
+        <w:rPr>
+          <w:b/>
+          <w:color w:val="FF0000"/>
+        </w:rPr>
+        <w:t>：</w:t>
+      </w:r>
+    </w:p>
+    <w:p>
+      <w:pPr>
+        <w:pStyle w:val="ListParagraph"/>
+        <w:ind w:left="420" w:firstLineChars="0" w:firstLine="0"/>
+      </w:pPr>
+      <w:r>
+        <w:rPr>
+          <w:rFonts w:hint="eastAsia"/>
+        </w:rPr>
+        <w:t>左侧</w:t>
+      </w:r>
+      <w:r>
+        <w:t>的准考证</w:t>
+      </w:r>
+      <w:r>
+        <w:rPr>
+          <w:rFonts w:hint="eastAsia"/>
+        </w:rPr>
+        <w:t>异常</w:t>
+      </w:r>
+      <w:r>
+        <w:t>、</w:t>
+      </w:r>
+      <w:r>
+        <w:rPr>
+          <w:rFonts w:hint="eastAsia"/>
+        </w:rPr>
+        <w:t>准考证</w:t>
+      </w:r>
+      <w:r>
+        <w:t>重复、</w:t>
+      </w:r>
+      <w:r>
+        <w:rPr>
+          <w:rFonts w:hint="eastAsia"/>
+        </w:rPr>
+        <w:t>答题卡</w:t>
+      </w:r>
+      <w:r>
+        <w:t>图像不合格</w:t>
+      </w:r>
+      <w:r>
+        <w:rPr>
+          <w:rFonts w:hint="eastAsia"/>
+        </w:rPr>
+        <w:t>、</w:t>
+      </w:r>
+      <w:r>
+        <w:t>缺考答题卡</w:t>
+      </w:r>
+      <w:r>
+        <w:rPr>
+          <w:rFonts w:hint="eastAsia"/>
+        </w:rPr>
+        <w:t>，</w:t>
+      </w:r>
+      <w:r>
+        <w:t>对应的右侧</w:t>
+      </w:r>
+      <w:r>
+        <w:rPr>
+          <w:rFonts w:hint="eastAsia"/>
+        </w:rPr>
+        <w:t>页面</w:t>
+      </w:r>
+      <w:r>
+        <w:t>是一样的。</w:t>
+      </w:r>
+    </w:p>
+    <w:p>
+      <w:pPr>
+        <w:pStyle w:val="ListParagraph"/>
+        <w:ind w:left="420" w:firstLineChars="0" w:firstLine="0"/>
+      </w:pPr>
+      <w:r>
+        <w:rPr>
+          <w:rFonts w:hint="eastAsia"/>
+        </w:rPr>
+        <w:t>点击</w:t>
+      </w:r>
+      <w:r>
+        <w:t>左侧底部的查询</w:t>
+      </w:r>
+      <w:r>
+        <w:rPr>
+          <w:rFonts w:hint="eastAsia"/>
+        </w:rPr>
+        <w:t>，弹出</w:t>
+      </w:r>
+      <w:r>
+        <w:t>窗口查询</w:t>
+      </w:r>
+      <w:r>
+        <w:rPr>
+          <w:rFonts w:hint="eastAsia"/>
+        </w:rPr>
+        <w:t>学生</w:t>
+      </w:r>
+      <w:r>
+        <w:t>信息。</w:t>
+      </w:r>
+    </w:p>
+    <w:p>
+      <w:pPr>
+        <w:pStyle w:val="ListParagraph"/>
+        <w:numPr>
+          <w:ilvl w:val="0"/>
+          <w:numId w:val="5"/>
+        </w:numPr>
+        <w:ind w:firstLineChars="0"/>
+      </w:pPr>
+      <w:bookmarkStart w:id="3" w:name="OLE_LINK4"/>
+      <w:bookmarkStart w:id="4" w:name="OLE_LINK5"/>
+      <w:r>
+        <w:rPr>
+          <w:rFonts w:hint="eastAsia"/>
+        </w:rPr>
+        <w:t>开始</w:t>
+      </w:r>
+      <w:r>
+        <w:t>扫描</w:t>
+      </w:r>
+      <w:r>
+        <w:rPr>
+          <w:rFonts w:hint="eastAsia"/>
+        </w:rPr>
+        <w:t xml:space="preserve"> </w:t>
+      </w:r>
+      <w:r>
+        <w:rPr>
+          <w:rFonts w:hint="eastAsia"/>
+          <w:b/>
+          <w:color w:val="92D050"/>
+        </w:rPr>
+        <w:t>&gt;</w:t>
+      </w:r>
+      <w:r>
+        <w:rPr>
+          <w:b/>
+          <w:color w:val="92D050"/>
+        </w:rPr>
+        <w:t xml:space="preserve"> </w:t>
+      </w:r>
+      <w:r>
+        <w:rPr>
+          <w:rFonts w:hint="eastAsia"/>
+        </w:rPr>
+        <w:t>开始</w:t>
+      </w:r>
+      <w:r>
+        <w:rPr>
+          <w:rFonts w:hint="eastAsia"/>
+        </w:rPr>
+        <w:t>扫描</w:t>
+      </w:r>
+      <w:r>
+        <w:rPr>
+          <w:rFonts w:hint="eastAsia"/>
+        </w:rPr>
+        <w:t xml:space="preserve"> </w:t>
+      </w:r>
+      <w:r>
+        <w:rPr>
+          <w:rFonts w:hint="eastAsia"/>
+          <w:b/>
+          <w:color w:val="92D050"/>
+        </w:rPr>
+        <w:t>&gt;</w:t>
+      </w:r>
+      <w:r>
+        <w:rPr>
+          <w:b/>
+          <w:color w:val="92D050"/>
+        </w:rPr>
+        <w:t xml:space="preserve"> </w:t>
+      </w:r>
+      <w:r>
+        <w:rPr>
+          <w:rFonts w:hint="eastAsia"/>
+        </w:rPr>
+        <w:t>扫描</w:t>
+      </w:r>
+      <w:r>
+        <w:t>纪录</w:t>
+      </w:r>
+      <w:bookmarkEnd w:id="3"/>
+      <w:bookmarkEnd w:id="4"/>
+    </w:p>
+    <w:p>
+      <w:pPr>
+        <w:pStyle w:val="ListParagraph"/>
+        <w:numPr>
+          <w:ilvl w:val="0"/>
+          <w:numId w:val="5"/>
+        </w:numPr>
+        <w:ind w:firstLineChars="0"/>
+      </w:pPr>
+      <w:r>
+        <w:rPr>
+          <w:rFonts w:hint="eastAsia"/>
+        </w:rPr>
+        <w:t>开始</w:t>
+      </w:r>
+      <w:r>
+        <w:rPr>
+          <w:rFonts w:hint="eastAsia"/>
+        </w:rPr>
+        <w:t>批改</w:t>
+      </w:r>
+    </w:p>
+    <w:p>
+      <w:pPr>
+        <w:pStyle w:val="ListParagraph"/>
+        <w:ind w:left="420" w:firstLineChars="0" w:firstLine="0"/>
+        <w:rPr>
+          <w:rFonts w:hint="eastAsia"/>
+        </w:rPr>
+      </w:pPr>
+    </w:p>
+    <w:p>
+      <w:pPr>
+        <w:pStyle w:val="ListParagraph"/>
+        <w:ind w:left="420" w:firstLineChars="0" w:firstLine="0"/>
+        <w:rPr>
+          <w:rFonts w:hint="eastAsia"/>
+        </w:rPr>
+      </w:pPr>
+    </w:p>
+    <w:p>
+      <w:pPr>
+        <w:pStyle w:val="ListParagraph"/>
+        <w:ind w:left="420" w:firstLineChars="0" w:firstLine="0"/>
+        <w:rPr>
+          <w:rFonts w:hint="eastAsia"/>
+        </w:rPr>
+      </w:pPr>
+    </w:p>
+    <w:p>
+      <w:pPr>
+        <w:rPr>
+          <w:rFonts w:hint="eastAsia"/>
+        </w:rPr>
+      </w:pPr>
+    </w:p>
+    <w:p>
+      <w:pPr>
+        <w:widowControl/>
+        <w:jc w:val="left"/>
+      </w:pPr>
+      <w:r>
+        <w:br w:type="page"/>
+      </w:r>
+    </w:p>
+    <w:p>
+      <w:pPr>
+        <w:rPr>
+          <w:rFonts w:hint="eastAsia"/>
+        </w:rPr>
+      </w:pPr>
+    </w:p>
+    <w:p>
+      <w:pPr>
         <w:pStyle w:val="Heading2"/>
         <w:rPr>
           <w:shd w:val="clear" w:color="auto" w:fill="FFFFFF"/>
@@ -2805,12 +3697,200 @@
         </w:rPr>
         <w:t>其他管理</w:t>
       </w:r>
-      <w:r>
-        <w:br/>
-      </w:r>
-      <w:r>
-        <w:br/>
-      </w:r>
+    </w:p>
+    <w:p>
+      <w:pPr>
+        <w:pStyle w:val="ListParagraph"/>
+        <w:numPr>
+          <w:ilvl w:val="0"/>
+          <w:numId w:val="6"/>
+        </w:numPr>
+        <w:ind w:firstLineChars="0"/>
+      </w:pPr>
+      <w:r>
+        <w:rPr>
+          <w:rFonts w:hint="eastAsia"/>
+        </w:rPr>
+        <w:t>个人</w:t>
+      </w:r>
+      <w:r>
+        <w:t>信息</w:t>
+      </w:r>
+    </w:p>
+    <w:p>
+      <w:pPr>
+        <w:pStyle w:val="ListParagraph"/>
+        <w:numPr>
+          <w:ilvl w:val="0"/>
+          <w:numId w:val="6"/>
+        </w:numPr>
+        <w:ind w:firstLineChars="0"/>
+      </w:pPr>
+      <w:r>
+        <w:rPr>
+          <w:rFonts w:hint="eastAsia"/>
+        </w:rPr>
+        <w:t>修改</w:t>
+      </w:r>
+      <w:r>
+        <w:t>密码</w:t>
+      </w:r>
+    </w:p>
+    <w:p>
+      <w:pPr>
+        <w:pStyle w:val="ListParagraph"/>
+        <w:numPr>
+          <w:ilvl w:val="0"/>
+          <w:numId w:val="6"/>
+        </w:numPr>
+        <w:ind w:firstLineChars="0"/>
+      </w:pPr>
+      <w:r>
+        <w:rPr>
+          <w:rFonts w:hint="eastAsia"/>
+        </w:rPr>
+        <w:t>更换</w:t>
+      </w:r>
+      <w:r>
+        <w:t>手机号</w:t>
+      </w:r>
+    </w:p>
+    <w:p>
+      <w:pPr>
+        <w:pStyle w:val="ListParagraph"/>
+        <w:numPr>
+          <w:ilvl w:val="0"/>
+          <w:numId w:val="6"/>
+        </w:numPr>
+        <w:ind w:firstLineChars="0"/>
+      </w:pPr>
+      <w:r>
+        <w:rPr>
+          <w:rFonts w:hint="eastAsia"/>
+        </w:rPr>
+        <w:t>更换</w:t>
+      </w:r>
+      <w:r>
+        <w:t>邮箱</w:t>
+      </w:r>
+    </w:p>
+    <w:p>
+      <w:pPr>
+        <w:pStyle w:val="ListParagraph"/>
+        <w:numPr>
+          <w:ilvl w:val="0"/>
+          <w:numId w:val="6"/>
+        </w:numPr>
+        <w:ind w:firstLineChars="0"/>
+      </w:pPr>
+      <w:r>
+        <w:rPr>
+          <w:rFonts w:hint="eastAsia"/>
+        </w:rPr>
+        <w:t>登录页</w:t>
+      </w:r>
+    </w:p>
+    <w:p>
+      <w:pPr>
+        <w:pStyle w:val="ListParagraph"/>
+        <w:numPr>
+          <w:ilvl w:val="0"/>
+          <w:numId w:val="6"/>
+        </w:numPr>
+        <w:ind w:firstLineChars="0"/>
+      </w:pPr>
+      <w:r>
+        <w:rPr>
+          <w:rFonts w:hint="eastAsia"/>
+        </w:rPr>
+        <w:t>注册</w:t>
+      </w:r>
+      <w:r>
+        <w:t>页面</w:t>
+      </w:r>
+    </w:p>
+    <w:p>
+      <w:pPr>
+        <w:pStyle w:val="ListParagraph"/>
+        <w:numPr>
+          <w:ilvl w:val="0"/>
+          <w:numId w:val="6"/>
+        </w:numPr>
+        <w:ind w:firstLineChars="0"/>
+      </w:pPr>
+      <w:r>
+        <w:rPr>
+          <w:rFonts w:hint="eastAsia"/>
+        </w:rPr>
+        <w:t>绑定</w:t>
+      </w:r>
+      <w:r>
+        <w:t>学校页面</w:t>
+      </w:r>
+    </w:p>
+    <w:p>
+      <w:pPr>
+        <w:pStyle w:val="ListParagraph"/>
+        <w:numPr>
+          <w:ilvl w:val="0"/>
+          <w:numId w:val="6"/>
+        </w:numPr>
+        <w:ind w:firstLineChars="0"/>
+      </w:pPr>
+      <w:r>
+        <w:rPr>
+          <w:rFonts w:hint="eastAsia"/>
+        </w:rPr>
+        <w:t>忘记密码</w:t>
+      </w:r>
+      <w:r>
+        <w:t>页面</w:t>
+      </w:r>
+    </w:p>
+    <w:p>
+      <w:pPr>
+        <w:pStyle w:val="ListParagraph"/>
+        <w:numPr>
+          <w:ilvl w:val="0"/>
+          <w:numId w:val="6"/>
+        </w:numPr>
+        <w:ind w:firstLineChars="0"/>
+      </w:pPr>
+      <w:r>
+        <w:rPr>
+          <w:rFonts w:hint="eastAsia"/>
+        </w:rPr>
+        <w:t>学校认证</w:t>
+      </w:r>
+      <w:r>
+        <w:t>页面（</w:t>
+      </w:r>
+      <w:r>
+        <w:rPr>
+          <w:rFonts w:hint="eastAsia"/>
+        </w:rPr>
+        <w:t>在</w:t>
+      </w:r>
+      <w:r>
+        <w:t>学校管理里面已经有了）</w:t>
+      </w:r>
+    </w:p>
+    <w:p>
+      <w:pPr>
+        <w:rPr>
+          <w:rFonts w:hint="eastAsia"/>
+        </w:rPr>
+      </w:pPr>
+      <w:bookmarkStart w:id="5" w:name="_GoBack"/>
+      <w:bookmarkEnd w:id="5"/>
+    </w:p>
+    <w:p/>
+    <w:p>
+      <w:pPr>
+        <w:rPr>
+          <w:shd w:val="clear" w:color="auto" w:fill="FFFFFF"/>
+        </w:rPr>
+      </w:pPr>
     </w:p>
     <w:sectPr>
       <w:pgSz w:w="11906" w:h="16838"/>
@@ -3083,6 +4163,92 @@
     </w:lvl>
   </w:abstractNum>
   <w:abstractNum w:abstractNumId="3" w15:restartNumberingAfterBreak="0">
+    <w:nsid w:val="5D9B4EA1"/>
+    <w:multiLevelType w:val="hybridMultilevel"/>
+    <w:tmpl w:val="6BD8C170"/>
+    <w:lvl w:ilvl="0" w:tplc="0409000F">
+      <w:start w:val="1"/>
+      <w:numFmt w:val="decimal"/>
+      <w:lvlText w:val="%1."/>
+      <w:lvlJc w:val="left"/>
+      <w:pPr>
+        <w:ind w:left="420" w:hanging="420"/>
+      </w:pPr>
+    </w:lvl>
+    <w:lvl w:ilvl="1" w:tplc="04090019" w:tentative="1">
+      <w:start w:val="1"/>
+      <w:numFmt w:val="lowerLetter"/>
+      <w:lvlText w:val="%2)"/>
+      <w:lvlJc w:val="left"/>
+      <w:pPr>
+        <w:ind w:left="840" w:hanging="420"/>
+      </w:pPr>
+    </w:lvl>
+    <w:lvl w:ilvl="2" w:tplc="0409001B" w:tentative="1">
+      <w:start w:val="1"/>
+      <w:numFmt w:val="lowerRoman"/>
+      <w:lvlText w:val="%3."/>
+      <w:lvlJc w:val="right"/>
+      <w:pPr>
+        <w:ind w:left="1260" w:hanging="420"/>
+      </w:pPr>
+    </w:lvl>
+    <w:lvl w:ilvl="3" w:tplc="0409000F" w:tentative="1">
+      <w:start w:val="1"/>
+      <w:numFmt w:val="decimal"/>
+      <w:lvlText w:val="%4."/>
+      <w:lvlJc w:val="left"/>
+      <w:pPr>
+        <w:ind w:left="1680" w:hanging="420"/>
+      </w:pPr>
+    </w:lvl>
+    <w:lvl w:ilvl="4" w:tplc="04090019" w:tentative="1">
+      <w:start w:val="1"/>
+      <w:numFmt w:val="lowerLetter"/>
+      <w:lvlText w:val="%5)"/>
+      <w:lvlJc w:val="left"/>
+      <w:pPr>
+        <w:ind w:left="2100" w:hanging="420"/>
+      </w:pPr>
+    </w:lvl>
+    <w:lvl w:ilvl="5" w:tplc="0409001B" w:tentative="1">
+      <w:start w:val="1"/>
+      <w:numFmt w:val="lowerRoman"/>
+      <w:lvlText w:val="%6."/>
+      <w:lvlJc w:val="right"/>
+      <w:pPr>
+        <w:ind w:left="2520" w:hanging="420"/>
+      </w:pPr>
+    </w:lvl>
+    <w:lvl w:ilvl="6" w:tplc="0409000F" w:tentative="1">
+      <w:start w:val="1"/>
+      <w:numFmt w:val="decimal"/>
+      <w:lvlText w:val="%7."/>
+      <w:lvlJc w:val="left"/>
+      <w:pPr>
+        <w:ind w:left="2940" w:hanging="420"/>
+      </w:pPr>
+    </w:lvl>
+    <w:lvl w:ilvl="7" w:tplc="04090019" w:tentative="1">
+      <w:start w:val="1"/>
+      <w:numFmt w:val="lowerLetter"/>
+      <w:lvlText w:val="%8)"/>
+      <w:lvlJc w:val="left"/>
+      <w:pPr>
+        <w:ind w:left="3360" w:hanging="420"/>
+      </w:pPr>
+    </w:lvl>
+    <w:lvl w:ilvl="8" w:tplc="0409001B" w:tentative="1">
+      <w:start w:val="1"/>
+      <w:numFmt w:val="lowerRoman"/>
+      <w:lvlText w:val="%9."/>
+      <w:lvlJc w:val="right"/>
+      <w:pPr>
+        <w:ind w:left="3780" w:hanging="420"/>
+      </w:pPr>
+    </w:lvl>
+  </w:abstractNum>
+  <w:abstractNum w:abstractNumId="4" w15:restartNumberingAfterBreak="0">
     <w:nsid w:val="610D0110"/>
     <w:multiLevelType w:val="hybridMultilevel"/>
     <w:tmpl w:val="3082409C"/>
@@ -3194,6 +4360,92 @@
       </w:rPr>
     </w:lvl>
   </w:abstractNum>
+  <w:abstractNum w:abstractNumId="5" w15:restartNumberingAfterBreak="0">
+    <w:nsid w:val="610D7701"/>
+    <w:multiLevelType w:val="hybridMultilevel"/>
+    <w:tmpl w:val="6BD8C170"/>
+    <w:lvl w:ilvl="0" w:tplc="0409000F">
+      <w:start w:val="1"/>
+      <w:numFmt w:val="decimal"/>
+      <w:lvlText w:val="%1."/>
+      <w:lvlJc w:val="left"/>
+      <w:pPr>
+        <w:ind w:left="420" w:hanging="420"/>
+      </w:pPr>
+    </w:lvl>
+    <w:lvl w:ilvl="1" w:tplc="04090019" w:tentative="1">
+      <w:start w:val="1"/>
+      <w:numFmt w:val="lowerLetter"/>
+      <w:lvlText w:val="%2)"/>
+      <w:lvlJc w:val="left"/>
+      <w:pPr>
+        <w:ind w:left="840" w:hanging="420"/>
+      </w:pPr>
+    </w:lvl>
+    <w:lvl w:ilvl="2" w:tplc="0409001B" w:tentative="1">
+      <w:start w:val="1"/>
+      <w:numFmt w:val="lowerRoman"/>
+      <w:lvlText w:val="%3."/>
+      <w:lvlJc w:val="right"/>
+      <w:pPr>
+        <w:ind w:left="1260" w:hanging="420"/>
+      </w:pPr>
+    </w:lvl>
+    <w:lvl w:ilvl="3" w:tplc="0409000F" w:tentative="1">
+      <w:start w:val="1"/>
+      <w:numFmt w:val="decimal"/>
+      <w:lvlText w:val="%4."/>
+      <w:lvlJc w:val="left"/>
+      <w:pPr>
+        <w:ind w:left="1680" w:hanging="420"/>
+      </w:pPr>
+    </w:lvl>
+    <w:lvl w:ilvl="4" w:tplc="04090019" w:tentative="1">
+      <w:start w:val="1"/>
+      <w:numFmt w:val="lowerLetter"/>
+      <w:lvlText w:val="%5)"/>
+      <w:lvlJc w:val="left"/>
+      <w:pPr>
+        <w:ind w:left="2100" w:hanging="420"/>
+      </w:pPr>
+    </w:lvl>
+    <w:lvl w:ilvl="5" w:tplc="0409001B" w:tentative="1">
+      <w:start w:val="1"/>
+      <w:numFmt w:val="lowerRoman"/>
+      <w:lvlText w:val="%6."/>
+      <w:lvlJc w:val="right"/>
+      <w:pPr>
+        <w:ind w:left="2520" w:hanging="420"/>
+      </w:pPr>
+    </w:lvl>
+    <w:lvl w:ilvl="6" w:tplc="0409000F" w:tentative="1">
+      <w:start w:val="1"/>
+      <w:numFmt w:val="decimal"/>
+      <w:lvlText w:val="%7."/>
+      <w:lvlJc w:val="left"/>
+      <w:pPr>
+        <w:ind w:left="2940" w:hanging="420"/>
+      </w:pPr>
+    </w:lvl>
+    <w:lvl w:ilvl="7" w:tplc="04090019" w:tentative="1">
+      <w:start w:val="1"/>
+      <w:numFmt w:val="lowerLetter"/>
+      <w:lvlText w:val="%8)"/>
+      <w:lvlJc w:val="left"/>
+      <w:pPr>
+        <w:ind w:left="3360" w:hanging="420"/>
+      </w:pPr>
+    </w:lvl>
+    <w:lvl w:ilvl="8" w:tplc="0409001B" w:tentative="1">
+      <w:start w:val="1"/>
+      <w:numFmt w:val="lowerRoman"/>
+      <w:lvlText w:val="%9."/>
+      <w:lvlJc w:val="right"/>
+      <w:pPr>
+        <w:ind w:left="3780" w:hanging="420"/>
+      </w:pPr>
+    </w:lvl>
+  </w:abstractNum>
   <w:num w:numId="1">
     <w:abstractNumId w:val="1"/>
   </w:num>
@@ -3201,10 +4453,16 @@
     <w:abstractNumId w:val="2"/>
   </w:num>
   <w:num w:numId="3">
-    <w:abstractNumId w:val="3"/>
+    <w:abstractNumId w:val="4"/>
   </w:num>
   <w:num w:numId="4">
     <w:abstractNumId w:val="0"/>
+  </w:num>
+  <w:num w:numId="5">
+    <w:abstractNumId w:val="5"/>
+  </w:num>
+  <w:num w:numId="6">
+    <w:abstractNumId w:val="3"/>
   </w:num>
 </w:numbering>
 </file>
@@ -4046,7 +5304,7 @@
 </file>
 
 <file path=customXml/itemProps1.xml><?xml version="1.0" encoding="utf-8"?>
-<ds:datastoreItem xmlns:ds="http://schemas.openxmlformats.org/officeDocument/2006/customXml" ds:itemID="{7B8D8DB8-FE7F-433D-824D-BE516AE391FA}">
+<ds:datastoreItem xmlns:ds="http://schemas.openxmlformats.org/officeDocument/2006/customXml" ds:itemID="{18D39939-541B-436C-8B87-A41052F888F5}">
   <ds:schemaRefs>
     <ds:schemaRef ds:uri="http://schemas.openxmlformats.org/officeDocument/2006/bibliography"/>
   </ds:schemaRefs>

</xml_diff>